<commit_message>
Minor fixes to CSS, Login, and Header.
</commit_message>
<xml_diff>
--- a/Documents/Demo04/Pat_Weekly Task Log 3_2018-06-05.docx
+++ b/Documents/Demo04/Pat_Weekly Task Log 3_2018-06-05.docx
@@ -543,8 +543,6 @@
               </w:rPr>
               <w:t>C</w:t>
             </w:r>
-            <w:bookmarkStart w:id="0" w:name="_GoBack"/>
-            <w:bookmarkEnd w:id="0"/>
             <w:r>
               <w:rPr>
                 <w:bCs/>
@@ -830,7 +828,17 @@
                 <w:sz w:val="20"/>
                 <w:szCs w:val="20"/>
               </w:rPr>
-              <w:t>0.5hrs</w:t>
+              <w:t>1</w:t>
+            </w:r>
+            <w:bookmarkStart w:id="0" w:name="_GoBack"/>
+            <w:bookmarkEnd w:id="0"/>
+            <w:r>
+              <w:rPr>
+                <w:bCs/>
+                <w:sz w:val="20"/>
+                <w:szCs w:val="20"/>
+              </w:rPr>
+              <w:t>.5hrs</w:t>
             </w:r>
           </w:p>
         </w:tc>
@@ -877,6 +885,14 @@
                 <w:szCs w:val="20"/>
               </w:rPr>
             </w:pPr>
+            <w:r>
+              <w:rPr>
+                <w:bCs/>
+                <w:sz w:val="20"/>
+                <w:szCs w:val="20"/>
+              </w:rPr>
+              <w:t>T20</w:t>
+            </w:r>
           </w:p>
         </w:tc>
         <w:tc>
@@ -893,6 +909,14 @@
                 <w:szCs w:val="20"/>
               </w:rPr>
             </w:pPr>
+            <w:r>
+              <w:rPr>
+                <w:bCs/>
+                <w:sz w:val="20"/>
+                <w:szCs w:val="20"/>
+              </w:rPr>
+              <w:t>Log In/Off</w:t>
+            </w:r>
           </w:p>
         </w:tc>
         <w:tc>
@@ -910,6 +934,14 @@
                 <w:szCs w:val="20"/>
               </w:rPr>
             </w:pPr>
+            <w:r>
+              <w:rPr>
+                <w:bCs/>
+                <w:sz w:val="20"/>
+                <w:szCs w:val="20"/>
+              </w:rPr>
+              <w:t>1hrs</w:t>
+            </w:r>
           </w:p>
         </w:tc>
         <w:tc>
@@ -927,6 +959,14 @@
                 <w:szCs w:val="20"/>
               </w:rPr>
             </w:pPr>
+            <w:r>
+              <w:rPr>
+                <w:bCs/>
+                <w:sz w:val="20"/>
+                <w:szCs w:val="20"/>
+              </w:rPr>
+              <w:t>Complete</w:t>
+            </w:r>
           </w:p>
         </w:tc>
       </w:tr>

</xml_diff>